<commit_message>
CHECKPOINT - 9 fulls runs on decent galaxy arms - Beginning contour plot tests
</commit_message>
<xml_diff>
--- a/READ ME.docx
+++ b/READ ME.docx
@@ -11,6 +11,27 @@
           <w:szCs w:val="36"/>
         </w:rPr>
       </w:pPr>
+      <w:bookmarkStart w:id="0" w:name="_GoBack"/>
+      <w:r>
+        <w:rPr>
+          <w:b/>
+          <w:bCs/>
+          <w:sz w:val="36"/>
+          <w:szCs w:val="36"/>
+        </w:rPr>
+        <w:t>/extra/wayne1/preserve/stevenc9/Color-Gradient</w:t>
+      </w:r>
+    </w:p>
+    <w:bookmarkEnd w:id="0"/>
+    <w:p>
+      <w:pPr>
+        <w:rPr>
+          <w:b/>
+          <w:bCs/>
+          <w:sz w:val="36"/>
+          <w:szCs w:val="36"/>
+        </w:rPr>
+      </w:pPr>
       <w:r>
         <w:rPr>
           <w:b/>
@@ -237,7 +258,7 @@
           <w:sz w:val="32"/>
           <w:szCs w:val="32"/>
         </w:rPr>
-        <w:t xml:space="preserve">Loops through the created list of “ellipse objects” from 4, first makes the ellipse had some overlap with the arm. Then it removes any duplicate data. For example, if thetas (24,25,26) result in the same pixel location, and therefor the same data point, it just takes the </w:t>
+        <w:t xml:space="preserve">Loops through the created list of “ellipse objects” from 4, first makes the ellipse had some overlap with the arm. Then it removes any duplicate data. For example, if thetas (24,25,26) result in the same pixel location, </w:t>
       </w:r>
       <w:r>
         <w:rPr>
@@ -245,7 +266,7 @@
           <w:szCs w:val="32"/>
         </w:rPr>
         <w:lastRenderedPageBreak/>
-        <w:t xml:space="preserve">median theta, in this case 25. This happens in </w:t>
+        <w:t xml:space="preserve">and therefor the same data point, it just takes the median theta, in this case 25. This happens in </w:t>
       </w:r>
       <w:proofErr w:type="spellStart"/>
       <w:r>
@@ -330,8 +351,6 @@
         </w:rPr>
         <w:t>The collected info on theta/pixels of the arcs are then used in the rest of code, which is just a bit of plotting and formatting the plots.</w:t>
       </w:r>
-      <w:bookmarkStart w:id="0" w:name="_GoBack"/>
-      <w:bookmarkEnd w:id="0"/>
     </w:p>
     <w:sectPr>
       <w:pgSz w:w="12240" w:h="15840"/>
@@ -839,6 +858,7 @@
   <w:style w:type="character" w:default="1" w:styleId="DefaultParagraphFont">
     <w:name w:val="Default Paragraph Font"/>
     <w:uiPriority w:val="1"/>
+    <w:semiHidden/>
     <w:unhideWhenUsed/>
   </w:style>
   <w:style w:type="table" w:default="1" w:styleId="TableNormal">

</xml_diff>